<commit_message>
fixed lab 4 add lab 5
</commit_message>
<xml_diff>
--- a/reports/Siniak/4/rep/Лаб_4.docx
+++ b/reports/Siniak/4/rep/Лаб_4.docx
@@ -173,55 +173,65 @@
         <w:jc w:val="center"/>
         <w:rPr>
           <w:rFonts w:ascii="Times New Roman" w:hAnsi="Times New Roman" w:cs="Times New Roman"/>
+          <w:b/>
           <w:sz w:val="26"/>
           <w:szCs w:val="26"/>
         </w:rPr>
       </w:pPr>
       <w:r>
+        <w:rPr>
+          <w:rFonts w:ascii="Times New Roman" w:hAnsi="Times New Roman" w:cs="Times New Roman"/>
+          <w:b/>
+          <w:sz w:val="26"/>
+          <w:szCs w:val="26"/>
+        </w:rPr>
+        <w:t>Лабораторная работа №4</w:t>
+      </w:r>
+    </w:p>
+    <w:p>
+      <w:pPr>
+        <w:spacing w:after="120"/>
+        <w:jc w:val="center"/>
         <w:rPr>
           <w:rFonts w:ascii="Times New Roman" w:hAnsi="Times New Roman" w:cs="Times New Roman"/>
           <w:sz w:val="26"/>
           <w:szCs w:val="26"/>
         </w:rPr>
-        <w:t>Лабораторная работа №4</w:t>
-      </w:r>
-    </w:p>
-    <w:p>
-      <w:pPr>
-        <w:spacing w:after="120"/>
-        <w:jc w:val="center"/>
+      </w:pPr>
+      <w:r>
         <w:rPr>
           <w:rFonts w:ascii="Times New Roman" w:hAnsi="Times New Roman" w:cs="Times New Roman"/>
           <w:sz w:val="26"/>
           <w:szCs w:val="26"/>
         </w:rPr>
-      </w:pPr>
-      <w:r>
+        <w:t>По дисциплине: «Методы и алгоритмы принятия решений»</w:t>
+      </w:r>
+    </w:p>
+    <w:p>
+      <w:pPr>
+        <w:spacing w:after="120"/>
+        <w:jc w:val="center"/>
         <w:rPr>
           <w:rFonts w:ascii="Times New Roman" w:hAnsi="Times New Roman" w:cs="Times New Roman"/>
           <w:sz w:val="26"/>
           <w:szCs w:val="26"/>
         </w:rPr>
-        <w:t>По дисциплине: «Методы и алгоритмы принятия решений»</w:t>
-      </w:r>
-    </w:p>
-    <w:p>
-      <w:pPr>
-        <w:spacing w:after="120"/>
-        <w:jc w:val="center"/>
+      </w:pPr>
+      <w:r>
         <w:rPr>
           <w:rFonts w:ascii="Times New Roman" w:hAnsi="Times New Roman" w:cs="Times New Roman"/>
           <w:sz w:val="26"/>
           <w:szCs w:val="26"/>
         </w:rPr>
-      </w:pPr>
+        <w:t>Тема</w:t>
+      </w:r>
       <w:r>
         <w:rPr>
           <w:rFonts w:ascii="Times New Roman" w:hAnsi="Times New Roman" w:cs="Times New Roman"/>
           <w:sz w:val="26"/>
           <w:szCs w:val="26"/>
         </w:rPr>
-        <w:t>Тема</w:t>
+        <w:t xml:space="preserve">: </w:t>
       </w:r>
       <w:r>
         <w:rPr>
@@ -229,16 +239,19 @@
           <w:sz w:val="26"/>
           <w:szCs w:val="26"/>
         </w:rPr>
-        <w:t xml:space="preserve">: </w:t>
-      </w:r>
-      <w:r>
+        <w:t>«Нелинейные ИНС в задачах прогнозирования»</w:t>
+      </w:r>
+    </w:p>
+    <w:p>
+      <w:pPr>
+        <w:spacing w:after="120"/>
+        <w:jc w:val="center"/>
         <w:rPr>
           <w:rFonts w:ascii="Times New Roman" w:hAnsi="Times New Roman" w:cs="Times New Roman"/>
           <w:sz w:val="26"/>
           <w:szCs w:val="26"/>
         </w:rPr>
-        <w:t>«Нелинейные ИНС в задачах прогнозирования»</w:t>
-      </w:r>
+      </w:pPr>
     </w:p>
     <w:p>
       <w:pPr>
@@ -261,17 +274,8 @@
           <w:szCs w:val="26"/>
         </w:rPr>
       </w:pPr>
-    </w:p>
-    <w:p>
-      <w:pPr>
-        <w:spacing w:after="120"/>
-        <w:jc w:val="center"/>
-        <w:rPr>
-          <w:rFonts w:ascii="Times New Roman" w:hAnsi="Times New Roman" w:cs="Times New Roman"/>
-          <w:sz w:val="26"/>
-          <w:szCs w:val="26"/>
-        </w:rPr>
-      </w:pPr>
+      <w:bookmarkStart w:id="0" w:name="_GoBack"/>
+      <w:bookmarkEnd w:id="0"/>
     </w:p>
     <w:p>
       <w:pPr>
@@ -967,8 +971,6 @@
         </w:rPr>
         <w:t>Лабораторная работа №4</w:t>
       </w:r>
-      <w:bookmarkStart w:id="0" w:name="_GoBack"/>
-      <w:bookmarkEnd w:id="0"/>
     </w:p>
     <w:p>
       <w:pPr>
@@ -1674,7 +1676,7 @@
           <w:sz w:val="28"/>
         </w:rPr>
         <w:lastRenderedPageBreak/>
-        <w:t>Код программы</w:t>
+        <w:t>Код</w:t>
       </w:r>
       <w:r>
         <w:rPr>
@@ -1682,6 +1684,21 @@
           <w:sz w:val="28"/>
           <w:lang w:val="en-US"/>
         </w:rPr>
+        <w:t xml:space="preserve"> </w:t>
+      </w:r>
+      <w:r>
+        <w:rPr>
+          <w:rFonts w:ascii="Times New Roman" w:hAnsi="Times New Roman" w:cs="Times New Roman"/>
+          <w:sz w:val="28"/>
+        </w:rPr>
+        <w:t>программы</w:t>
+      </w:r>
+      <w:r>
+        <w:rPr>
+          <w:rFonts w:ascii="Times New Roman" w:hAnsi="Times New Roman" w:cs="Times New Roman"/>
+          <w:sz w:val="28"/>
+          <w:lang w:val="en-US"/>
+        </w:rPr>
         <w:t>:</w:t>
       </w:r>
     </w:p>
@@ -6107,6 +6124,53 @@
         <w:tab/>
       </w:r>
       <w:proofErr w:type="spellStart"/>
+      <w:r>
+        <w:rPr>
+          <w:rFonts w:ascii="Consolas" w:hAnsi="Consolas" w:cs="Consolas"/>
+          <w:color w:val="0000FF"/>
+          <w:sz w:val="19"/>
+          <w:szCs w:val="19"/>
+          <w:lang w:val="en-US"/>
+        </w:rPr>
+        <w:t>int</w:t>
+      </w:r>
+      <w:proofErr w:type="spellEnd"/>
+      <w:r>
+        <w:rPr>
+          <w:rFonts w:ascii="Consolas" w:hAnsi="Consolas" w:cs="Consolas"/>
+          <w:color w:val="000000"/>
+          <w:sz w:val="19"/>
+          <w:szCs w:val="19"/>
+          <w:lang w:val="en-US"/>
+        </w:rPr>
+        <w:t xml:space="preserve"> epoch = 0;</w:t>
+      </w:r>
+    </w:p>
+    <w:p>
+      <w:pPr>
+        <w:autoSpaceDE w:val="0"/>
+        <w:autoSpaceDN w:val="0"/>
+        <w:adjustRightInd w:val="0"/>
+        <w:spacing w:after="0" w:line="240" w:lineRule="auto"/>
+        <w:rPr>
+          <w:rFonts w:ascii="Consolas" w:hAnsi="Consolas" w:cs="Consolas"/>
+          <w:color w:val="000000"/>
+          <w:sz w:val="19"/>
+          <w:szCs w:val="19"/>
+          <w:lang w:val="en-US"/>
+        </w:rPr>
+      </w:pPr>
+      <w:r>
+        <w:rPr>
+          <w:rFonts w:ascii="Consolas" w:hAnsi="Consolas" w:cs="Consolas"/>
+          <w:color w:val="000000"/>
+          <w:sz w:val="19"/>
+          <w:szCs w:val="19"/>
+          <w:lang w:val="en-US"/>
+        </w:rPr>
+        <w:tab/>
+      </w:r>
+      <w:proofErr w:type="spellStart"/>
       <w:proofErr w:type="gramStart"/>
       <w:r>
         <w:rPr>
@@ -6706,6 +6770,7 @@
           <w:szCs w:val="19"/>
           <w:lang w:val="en-US"/>
         </w:rPr>
+        <w:lastRenderedPageBreak/>
         <w:tab/>
       </w:r>
       <w:r>
@@ -6742,7 +6807,6 @@
           <w:szCs w:val="19"/>
           <w:lang w:val="en-US"/>
         </w:rPr>
-        <w:lastRenderedPageBreak/>
         <w:tab/>
       </w:r>
       <w:r>
@@ -7085,51 +7149,49 @@
           <w:color w:val="000000"/>
           <w:sz w:val="19"/>
           <w:szCs w:val="19"/>
-          <w:lang w:val="en-US"/>
-        </w:rPr>
-      </w:pPr>
-      <w:r>
-        <w:rPr>
-          <w:rFonts w:ascii="Consolas" w:hAnsi="Consolas" w:cs="Consolas"/>
-          <w:color w:val="000000"/>
-          <w:sz w:val="19"/>
-          <w:szCs w:val="19"/>
-          <w:lang w:val="en-US"/>
-        </w:rPr>
-        <w:tab/>
-      </w:r>
+        </w:rPr>
+      </w:pPr>
+      <w:r>
+        <w:rPr>
+          <w:rFonts w:ascii="Consolas" w:hAnsi="Consolas" w:cs="Consolas"/>
+          <w:color w:val="000000"/>
+          <w:sz w:val="19"/>
+          <w:szCs w:val="19"/>
+          <w:lang w:val="en-US"/>
+        </w:rPr>
+        <w:tab/>
+      </w:r>
+      <w:proofErr w:type="spellStart"/>
       <w:r>
         <w:rPr>
           <w:rFonts w:ascii="Consolas" w:hAnsi="Consolas" w:cs="Consolas"/>
           <w:color w:val="0000FF"/>
           <w:sz w:val="19"/>
           <w:szCs w:val="19"/>
-          <w:lang w:val="en-US"/>
         </w:rPr>
         <w:t>do</w:t>
       </w:r>
-    </w:p>
-    <w:p>
-      <w:pPr>
-        <w:autoSpaceDE w:val="0"/>
-        <w:autoSpaceDN w:val="0"/>
-        <w:adjustRightInd w:val="0"/>
-        <w:spacing w:after="0" w:line="240" w:lineRule="auto"/>
-        <w:rPr>
-          <w:rFonts w:ascii="Consolas" w:hAnsi="Consolas" w:cs="Consolas"/>
-          <w:color w:val="000000"/>
-          <w:sz w:val="19"/>
-          <w:szCs w:val="19"/>
-          <w:lang w:val="en-US"/>
-        </w:rPr>
-      </w:pPr>
-      <w:r>
-        <w:rPr>
-          <w:rFonts w:ascii="Consolas" w:hAnsi="Consolas" w:cs="Consolas"/>
-          <w:color w:val="000000"/>
-          <w:sz w:val="19"/>
-          <w:szCs w:val="19"/>
-          <w:lang w:val="en-US"/>
+      <w:proofErr w:type="spellEnd"/>
+    </w:p>
+    <w:p>
+      <w:pPr>
+        <w:autoSpaceDE w:val="0"/>
+        <w:autoSpaceDN w:val="0"/>
+        <w:adjustRightInd w:val="0"/>
+        <w:spacing w:after="0" w:line="240" w:lineRule="auto"/>
+        <w:rPr>
+          <w:rFonts w:ascii="Consolas" w:hAnsi="Consolas" w:cs="Consolas"/>
+          <w:color w:val="000000"/>
+          <w:sz w:val="19"/>
+          <w:szCs w:val="19"/>
+        </w:rPr>
+      </w:pPr>
+      <w:r>
+        <w:rPr>
+          <w:rFonts w:ascii="Consolas" w:hAnsi="Consolas" w:cs="Consolas"/>
+          <w:color w:val="000000"/>
+          <w:sz w:val="19"/>
+          <w:szCs w:val="19"/>
         </w:rPr>
         <w:tab/>
         <w:t>{</w:t>
@@ -7146,26 +7208,23 @@
           <w:color w:val="000000"/>
           <w:sz w:val="19"/>
           <w:szCs w:val="19"/>
-          <w:lang w:val="en-US"/>
-        </w:rPr>
-      </w:pPr>
-      <w:r>
-        <w:rPr>
-          <w:rFonts w:ascii="Consolas" w:hAnsi="Consolas" w:cs="Consolas"/>
-          <w:color w:val="000000"/>
-          <w:sz w:val="19"/>
-          <w:szCs w:val="19"/>
-          <w:lang w:val="en-US"/>
-        </w:rPr>
-        <w:tab/>
-      </w:r>
-      <w:r>
-        <w:rPr>
-          <w:rFonts w:ascii="Consolas" w:hAnsi="Consolas" w:cs="Consolas"/>
-          <w:color w:val="000000"/>
-          <w:sz w:val="19"/>
-          <w:szCs w:val="19"/>
-          <w:lang w:val="en-US"/>
+        </w:rPr>
+      </w:pPr>
+      <w:r>
+        <w:rPr>
+          <w:rFonts w:ascii="Consolas" w:hAnsi="Consolas" w:cs="Consolas"/>
+          <w:color w:val="000000"/>
+          <w:sz w:val="19"/>
+          <w:szCs w:val="19"/>
+        </w:rPr>
+        <w:tab/>
+      </w:r>
+      <w:r>
+        <w:rPr>
+          <w:rFonts w:ascii="Consolas" w:hAnsi="Consolas" w:cs="Consolas"/>
+          <w:color w:val="000000"/>
+          <w:sz w:val="19"/>
+          <w:szCs w:val="19"/>
         </w:rPr>
         <w:tab/>
         <w:t>E = 0;</w:t>
@@ -7182,46 +7241,43 @@
           <w:color w:val="000000"/>
           <w:sz w:val="19"/>
           <w:szCs w:val="19"/>
-          <w:lang w:val="en-US"/>
-        </w:rPr>
-      </w:pPr>
-      <w:r>
-        <w:rPr>
-          <w:rFonts w:ascii="Consolas" w:hAnsi="Consolas" w:cs="Consolas"/>
-          <w:color w:val="000000"/>
-          <w:sz w:val="19"/>
-          <w:szCs w:val="19"/>
-          <w:lang w:val="en-US"/>
-        </w:rPr>
-        <w:tab/>
-      </w:r>
-      <w:r>
-        <w:rPr>
-          <w:rFonts w:ascii="Consolas" w:hAnsi="Consolas" w:cs="Consolas"/>
-          <w:color w:val="000000"/>
-          <w:sz w:val="19"/>
-          <w:szCs w:val="19"/>
-          <w:lang w:val="en-US"/>
-        </w:rPr>
-        <w:tab/>
-      </w:r>
+        </w:rPr>
+      </w:pPr>
+      <w:r>
+        <w:rPr>
+          <w:rFonts w:ascii="Consolas" w:hAnsi="Consolas" w:cs="Consolas"/>
+          <w:color w:val="000000"/>
+          <w:sz w:val="19"/>
+          <w:szCs w:val="19"/>
+        </w:rPr>
+        <w:tab/>
+      </w:r>
+      <w:r>
+        <w:rPr>
+          <w:rFonts w:ascii="Consolas" w:hAnsi="Consolas" w:cs="Consolas"/>
+          <w:color w:val="000000"/>
+          <w:sz w:val="19"/>
+          <w:szCs w:val="19"/>
+        </w:rPr>
+        <w:tab/>
+      </w:r>
+      <w:proofErr w:type="spellStart"/>
       <w:r>
         <w:rPr>
           <w:rFonts w:ascii="Consolas" w:hAnsi="Consolas" w:cs="Consolas"/>
           <w:color w:val="0000FF"/>
           <w:sz w:val="19"/>
           <w:szCs w:val="19"/>
-          <w:lang w:val="en-US"/>
         </w:rPr>
         <w:t>for</w:t>
       </w:r>
-      <w:r>
-        <w:rPr>
-          <w:rFonts w:ascii="Consolas" w:hAnsi="Consolas" w:cs="Consolas"/>
-          <w:color w:val="000000"/>
-          <w:sz w:val="19"/>
-          <w:szCs w:val="19"/>
-          <w:lang w:val="en-US"/>
+      <w:proofErr w:type="spellEnd"/>
+      <w:r>
+        <w:rPr>
+          <w:rFonts w:ascii="Consolas" w:hAnsi="Consolas" w:cs="Consolas"/>
+          <w:color w:val="000000"/>
+          <w:sz w:val="19"/>
+          <w:szCs w:val="19"/>
         </w:rPr>
         <w:t xml:space="preserve"> (</w:t>
       </w:r>
@@ -7232,7 +7288,6 @@
           <w:color w:val="0000FF"/>
           <w:sz w:val="19"/>
           <w:szCs w:val="19"/>
-          <w:lang w:val="en-US"/>
         </w:rPr>
         <w:t>int</w:t>
       </w:r>
@@ -7243,44 +7298,79 @@
           <w:color w:val="000000"/>
           <w:sz w:val="19"/>
           <w:szCs w:val="19"/>
-          <w:lang w:val="en-US"/>
-        </w:rPr>
-        <w:t xml:space="preserve"> q = 0; q &lt; 200; q++)</w:t>
-      </w:r>
-    </w:p>
-    <w:p>
-      <w:pPr>
-        <w:autoSpaceDE w:val="0"/>
-        <w:autoSpaceDN w:val="0"/>
-        <w:adjustRightInd w:val="0"/>
-        <w:spacing w:after="0" w:line="240" w:lineRule="auto"/>
-        <w:rPr>
-          <w:rFonts w:ascii="Consolas" w:hAnsi="Consolas" w:cs="Consolas"/>
-          <w:color w:val="000000"/>
-          <w:sz w:val="19"/>
-          <w:szCs w:val="19"/>
-          <w:lang w:val="en-US"/>
-        </w:rPr>
-      </w:pPr>
-      <w:r>
-        <w:rPr>
-          <w:rFonts w:ascii="Consolas" w:hAnsi="Consolas" w:cs="Consolas"/>
-          <w:color w:val="000000"/>
-          <w:sz w:val="19"/>
-          <w:szCs w:val="19"/>
-          <w:lang w:val="en-US"/>
-        </w:rPr>
-        <w:tab/>
-      </w:r>
-      <w:r>
-        <w:rPr>
-          <w:rFonts w:ascii="Consolas" w:hAnsi="Consolas" w:cs="Consolas"/>
-          <w:color w:val="000000"/>
-          <w:sz w:val="19"/>
-          <w:szCs w:val="19"/>
-          <w:lang w:val="en-US"/>
-        </w:rPr>
-        <w:tab/>
+        </w:rPr>
+        <w:t xml:space="preserve"> q = 0; q </w:t>
+      </w:r>
+      <w:proofErr w:type="gramStart"/>
+      <w:r>
+        <w:rPr>
+          <w:rFonts w:ascii="Consolas" w:hAnsi="Consolas" w:cs="Consolas"/>
+          <w:color w:val="000000"/>
+          <w:sz w:val="19"/>
+          <w:szCs w:val="19"/>
+        </w:rPr>
+        <w:t>&lt; 600</w:t>
+      </w:r>
+      <w:proofErr w:type="gramEnd"/>
+      <w:r>
+        <w:rPr>
+          <w:rFonts w:ascii="Consolas" w:hAnsi="Consolas" w:cs="Consolas"/>
+          <w:color w:val="000000"/>
+          <w:sz w:val="19"/>
+          <w:szCs w:val="19"/>
+        </w:rPr>
+        <w:t xml:space="preserve">; q++) </w:t>
+      </w:r>
+      <w:r>
+        <w:rPr>
+          <w:rFonts w:ascii="Consolas" w:hAnsi="Consolas" w:cs="Consolas"/>
+          <w:color w:val="006400"/>
+          <w:sz w:val="19"/>
+          <w:szCs w:val="19"/>
+        </w:rPr>
+        <w:t>/// Обучающая выборка, изменял от 100 до 1000, самый минимум эпох в 600, начиная с 700 начинают эпохи расти</w:t>
+      </w:r>
+    </w:p>
+    <w:p>
+      <w:pPr>
+        <w:autoSpaceDE w:val="0"/>
+        <w:autoSpaceDN w:val="0"/>
+        <w:adjustRightInd w:val="0"/>
+        <w:spacing w:after="0" w:line="240" w:lineRule="auto"/>
+        <w:rPr>
+          <w:rFonts w:ascii="Consolas" w:hAnsi="Consolas" w:cs="Consolas"/>
+          <w:color w:val="000000"/>
+          <w:sz w:val="19"/>
+          <w:szCs w:val="19"/>
+          <w:lang w:val="en-US"/>
+        </w:rPr>
+      </w:pPr>
+      <w:r>
+        <w:rPr>
+          <w:rFonts w:ascii="Consolas" w:hAnsi="Consolas" w:cs="Consolas"/>
+          <w:color w:val="000000"/>
+          <w:sz w:val="19"/>
+          <w:szCs w:val="19"/>
+        </w:rPr>
+        <w:tab/>
+      </w:r>
+      <w:r>
+        <w:rPr>
+          <w:rFonts w:ascii="Consolas" w:hAnsi="Consolas" w:cs="Consolas"/>
+          <w:color w:val="000000"/>
+          <w:sz w:val="19"/>
+          <w:szCs w:val="19"/>
+        </w:rPr>
+        <w:tab/>
+      </w:r>
+      <w:r>
+        <w:rPr>
+          <w:rFonts w:ascii="Consolas" w:hAnsi="Consolas" w:cs="Consolas"/>
+          <w:color w:val="000000"/>
+          <w:sz w:val="19"/>
+          <w:szCs w:val="19"/>
+          <w:lang w:val="en-US"/>
+        </w:rPr>
         <w:t>{</w:t>
       </w:r>
     </w:p>
@@ -7680,7 +7770,6 @@
         </w:rPr>
         <w:t xml:space="preserve"> (</w:t>
       </w:r>
-      <w:proofErr w:type="spellStart"/>
       <w:r>
         <w:rPr>
           <w:rFonts w:ascii="Consolas" w:hAnsi="Consolas" w:cs="Consolas"/>
@@ -7691,93 +7780,79 @@
         </w:rPr>
         <w:t>int</w:t>
       </w:r>
-      <w:proofErr w:type="spellEnd"/>
-      <w:r>
-        <w:rPr>
-          <w:rFonts w:ascii="Consolas" w:hAnsi="Consolas" w:cs="Consolas"/>
-          <w:color w:val="000000"/>
-          <w:sz w:val="19"/>
-          <w:szCs w:val="19"/>
-          <w:lang w:val="en-US"/>
-        </w:rPr>
-        <w:t xml:space="preserve"> j = 0; j &lt; 2; </w:t>
-      </w:r>
-      <w:proofErr w:type="spellStart"/>
-      <w:r>
-        <w:rPr>
-          <w:rFonts w:ascii="Consolas" w:hAnsi="Consolas" w:cs="Consolas"/>
-          <w:color w:val="000000"/>
-          <w:sz w:val="19"/>
-          <w:szCs w:val="19"/>
-          <w:lang w:val="en-US"/>
-        </w:rPr>
-        <w:t>j++</w:t>
-      </w:r>
-      <w:proofErr w:type="spellEnd"/>
-      <w:r>
-        <w:rPr>
-          <w:rFonts w:ascii="Consolas" w:hAnsi="Consolas" w:cs="Consolas"/>
-          <w:color w:val="000000"/>
-          <w:sz w:val="19"/>
-          <w:szCs w:val="19"/>
-          <w:lang w:val="en-US"/>
-        </w:rPr>
-        <w:t>)</w:t>
-      </w:r>
-    </w:p>
-    <w:p>
-      <w:pPr>
-        <w:autoSpaceDE w:val="0"/>
-        <w:autoSpaceDN w:val="0"/>
-        <w:adjustRightInd w:val="0"/>
-        <w:spacing w:after="0" w:line="240" w:lineRule="auto"/>
-        <w:rPr>
-          <w:rFonts w:ascii="Consolas" w:hAnsi="Consolas" w:cs="Consolas"/>
-          <w:color w:val="000000"/>
-          <w:sz w:val="19"/>
-          <w:szCs w:val="19"/>
-          <w:lang w:val="en-US"/>
-        </w:rPr>
-      </w:pPr>
-      <w:r>
-        <w:rPr>
-          <w:rFonts w:ascii="Consolas" w:hAnsi="Consolas" w:cs="Consolas"/>
-          <w:color w:val="000000"/>
-          <w:sz w:val="19"/>
-          <w:szCs w:val="19"/>
-          <w:lang w:val="en-US"/>
-        </w:rPr>
-        <w:tab/>
-      </w:r>
-      <w:r>
-        <w:rPr>
-          <w:rFonts w:ascii="Consolas" w:hAnsi="Consolas" w:cs="Consolas"/>
-          <w:color w:val="000000"/>
-          <w:sz w:val="19"/>
-          <w:szCs w:val="19"/>
-          <w:lang w:val="en-US"/>
-        </w:rPr>
-        <w:tab/>
-      </w:r>
-      <w:r>
-        <w:rPr>
-          <w:rFonts w:ascii="Consolas" w:hAnsi="Consolas" w:cs="Consolas"/>
-          <w:color w:val="000000"/>
-          <w:sz w:val="19"/>
-          <w:szCs w:val="19"/>
-          <w:lang w:val="en-US"/>
-        </w:rPr>
-        <w:tab/>
-      </w:r>
-      <w:r>
-        <w:rPr>
-          <w:rFonts w:ascii="Consolas" w:hAnsi="Consolas" w:cs="Consolas"/>
-          <w:color w:val="000000"/>
-          <w:sz w:val="19"/>
-          <w:szCs w:val="19"/>
-          <w:lang w:val="en-US"/>
-        </w:rPr>
-        <w:tab/>
+      <w:r>
+        <w:rPr>
+          <w:rFonts w:ascii="Consolas" w:hAnsi="Consolas" w:cs="Consolas"/>
+          <w:color w:val="000000"/>
+          <w:sz w:val="19"/>
+          <w:szCs w:val="19"/>
+          <w:lang w:val="en-US"/>
+        </w:rPr>
+        <w:t xml:space="preserve"> j = 0; j &lt; 2; j++)</w:t>
+      </w:r>
+    </w:p>
+    <w:p>
+      <w:pPr>
+        <w:autoSpaceDE w:val="0"/>
+        <w:autoSpaceDN w:val="0"/>
+        <w:adjustRightInd w:val="0"/>
+        <w:spacing w:after="0" w:line="240" w:lineRule="auto"/>
+        <w:rPr>
+          <w:rFonts w:ascii="Consolas" w:hAnsi="Consolas" w:cs="Consolas"/>
+          <w:color w:val="000000"/>
+          <w:sz w:val="19"/>
+          <w:szCs w:val="19"/>
+          <w:lang w:val="en-US"/>
+        </w:rPr>
+      </w:pPr>
+      <w:r>
+        <w:rPr>
+          <w:rFonts w:ascii="Consolas" w:hAnsi="Consolas" w:cs="Consolas"/>
+          <w:color w:val="000000"/>
+          <w:sz w:val="19"/>
+          <w:szCs w:val="19"/>
+          <w:lang w:val="en-US"/>
+        </w:rPr>
+        <w:tab/>
+      </w:r>
+      <w:r>
+        <w:rPr>
+          <w:rFonts w:ascii="Consolas" w:hAnsi="Consolas" w:cs="Consolas"/>
+          <w:color w:val="000000"/>
+          <w:sz w:val="19"/>
+          <w:szCs w:val="19"/>
+          <w:lang w:val="en-US"/>
+        </w:rPr>
+        <w:tab/>
+      </w:r>
+      <w:r>
+        <w:rPr>
+          <w:rFonts w:ascii="Consolas" w:hAnsi="Consolas" w:cs="Consolas"/>
+          <w:color w:val="000000"/>
+          <w:sz w:val="19"/>
+          <w:szCs w:val="19"/>
+          <w:lang w:val="en-US"/>
+        </w:rPr>
+        <w:tab/>
+      </w:r>
+      <w:r>
+        <w:rPr>
+          <w:rFonts w:ascii="Consolas" w:hAnsi="Consolas" w:cs="Consolas"/>
+          <w:color w:val="000000"/>
+          <w:sz w:val="19"/>
+          <w:szCs w:val="19"/>
+          <w:lang w:val="en-US"/>
+        </w:rPr>
+        <w:tab/>
+      </w:r>
+      <w:r>
+        <w:rPr>
+          <w:rFonts w:ascii="Consolas" w:hAnsi="Consolas" w:cs="Consolas"/>
+          <w:color w:val="000000"/>
+          <w:sz w:val="19"/>
+          <w:szCs w:val="19"/>
+          <w:lang w:val="en-US"/>
+        </w:rPr>
         <w:t xml:space="preserve">w2[j] -= alpha * </w:t>
       </w:r>
       <w:proofErr w:type="spellStart"/>
@@ -8461,16 +8536,6 @@
           <w:lang w:val="en-US"/>
         </w:rPr>
         <w:tab/>
-      </w:r>
-      <w:r>
-        <w:rPr>
-          <w:rFonts w:ascii="Consolas" w:hAnsi="Consolas" w:cs="Consolas"/>
-          <w:color w:val="000000"/>
-          <w:sz w:val="19"/>
-          <w:szCs w:val="19"/>
-          <w:lang w:val="en-US"/>
-        </w:rPr>
-        <w:tab/>
         <w:t xml:space="preserve">T[k] += alpha2 * </w:t>
       </w:r>
       <w:proofErr w:type="spellStart"/>
@@ -9122,6 +9187,42 @@
           <w:lang w:val="en-US"/>
         </w:rPr>
         <w:tab/>
+      </w:r>
+      <w:r>
+        <w:rPr>
+          <w:rFonts w:ascii="Consolas" w:hAnsi="Consolas" w:cs="Consolas"/>
+          <w:color w:val="000000"/>
+          <w:sz w:val="19"/>
+          <w:szCs w:val="19"/>
+          <w:lang w:val="en-US"/>
+        </w:rPr>
+        <w:tab/>
+        <w:t>epoch++;</w:t>
+      </w:r>
+    </w:p>
+    <w:p>
+      <w:pPr>
+        <w:autoSpaceDE w:val="0"/>
+        <w:autoSpaceDN w:val="0"/>
+        <w:adjustRightInd w:val="0"/>
+        <w:spacing w:after="0" w:line="240" w:lineRule="auto"/>
+        <w:rPr>
+          <w:rFonts w:ascii="Consolas" w:hAnsi="Consolas" w:cs="Consolas"/>
+          <w:color w:val="000000"/>
+          <w:sz w:val="19"/>
+          <w:szCs w:val="19"/>
+          <w:lang w:val="en-US"/>
+        </w:rPr>
+      </w:pPr>
+      <w:r>
+        <w:rPr>
+          <w:rFonts w:ascii="Consolas" w:hAnsi="Consolas" w:cs="Consolas"/>
+          <w:color w:val="000000"/>
+          <w:sz w:val="19"/>
+          <w:szCs w:val="19"/>
+          <w:lang w:val="en-US"/>
+        </w:rPr>
+        <w:tab/>
         <w:t xml:space="preserve">} </w:t>
       </w:r>
       <w:r>
@@ -9191,6 +9292,191 @@
         </w:rPr>
         <w:tab/>
       </w:r>
+      <w:proofErr w:type="spellStart"/>
+      <w:r>
+        <w:rPr>
+          <w:rFonts w:ascii="Consolas" w:hAnsi="Consolas" w:cs="Consolas"/>
+          <w:color w:val="000000"/>
+          <w:sz w:val="19"/>
+          <w:szCs w:val="19"/>
+          <w:lang w:val="en-US"/>
+        </w:rPr>
+        <w:t>cout</w:t>
+      </w:r>
+      <w:proofErr w:type="spellEnd"/>
+      <w:r>
+        <w:rPr>
+          <w:rFonts w:ascii="Consolas" w:hAnsi="Consolas" w:cs="Consolas"/>
+          <w:color w:val="000000"/>
+          <w:sz w:val="19"/>
+          <w:szCs w:val="19"/>
+          <w:lang w:val="en-US"/>
+        </w:rPr>
+        <w:t xml:space="preserve"> </w:t>
+      </w:r>
+      <w:r>
+        <w:rPr>
+          <w:rFonts w:ascii="Consolas" w:hAnsi="Consolas" w:cs="Consolas"/>
+          <w:color w:val="008080"/>
+          <w:sz w:val="19"/>
+          <w:szCs w:val="19"/>
+          <w:lang w:val="en-US"/>
+        </w:rPr>
+        <w:t>&lt;&lt;</w:t>
+      </w:r>
+      <w:r>
+        <w:rPr>
+          <w:rFonts w:ascii="Consolas" w:hAnsi="Consolas" w:cs="Consolas"/>
+          <w:color w:val="000000"/>
+          <w:sz w:val="19"/>
+          <w:szCs w:val="19"/>
+          <w:lang w:val="en-US"/>
+        </w:rPr>
+        <w:t xml:space="preserve"> </w:t>
+      </w:r>
+      <w:r>
+        <w:rPr>
+          <w:rFonts w:ascii="Consolas" w:hAnsi="Consolas" w:cs="Consolas"/>
+          <w:color w:val="A31515"/>
+          <w:sz w:val="19"/>
+          <w:szCs w:val="19"/>
+          <w:lang w:val="en-US"/>
+        </w:rPr>
+        <w:t>"</w:t>
+      </w:r>
+      <w:r>
+        <w:rPr>
+          <w:rFonts w:ascii="Consolas" w:hAnsi="Consolas" w:cs="Consolas"/>
+          <w:color w:val="A31515"/>
+          <w:sz w:val="19"/>
+          <w:szCs w:val="19"/>
+        </w:rPr>
+        <w:t>Количество</w:t>
+      </w:r>
+      <w:r>
+        <w:rPr>
+          <w:rFonts w:ascii="Consolas" w:hAnsi="Consolas" w:cs="Consolas"/>
+          <w:color w:val="A31515"/>
+          <w:sz w:val="19"/>
+          <w:szCs w:val="19"/>
+          <w:lang w:val="en-US"/>
+        </w:rPr>
+        <w:t xml:space="preserve"> </w:t>
+      </w:r>
+      <w:r>
+        <w:rPr>
+          <w:rFonts w:ascii="Consolas" w:hAnsi="Consolas" w:cs="Consolas"/>
+          <w:color w:val="A31515"/>
+          <w:sz w:val="19"/>
+          <w:szCs w:val="19"/>
+        </w:rPr>
+        <w:t>эпох</w:t>
+      </w:r>
+      <w:r>
+        <w:rPr>
+          <w:rFonts w:ascii="Consolas" w:hAnsi="Consolas" w:cs="Consolas"/>
+          <w:color w:val="A31515"/>
+          <w:sz w:val="19"/>
+          <w:szCs w:val="19"/>
+          <w:lang w:val="en-US"/>
+        </w:rPr>
+        <w:t xml:space="preserve"> "</w:t>
+      </w:r>
+      <w:r>
+        <w:rPr>
+          <w:rFonts w:ascii="Consolas" w:hAnsi="Consolas" w:cs="Consolas"/>
+          <w:color w:val="000000"/>
+          <w:sz w:val="19"/>
+          <w:szCs w:val="19"/>
+          <w:lang w:val="en-US"/>
+        </w:rPr>
+        <w:t xml:space="preserve"> </w:t>
+      </w:r>
+      <w:r>
+        <w:rPr>
+          <w:rFonts w:ascii="Consolas" w:hAnsi="Consolas" w:cs="Consolas"/>
+          <w:color w:val="008080"/>
+          <w:sz w:val="19"/>
+          <w:szCs w:val="19"/>
+          <w:lang w:val="en-US"/>
+        </w:rPr>
+        <w:t>&lt;&lt;</w:t>
+      </w:r>
+      <w:r>
+        <w:rPr>
+          <w:rFonts w:ascii="Consolas" w:hAnsi="Consolas" w:cs="Consolas"/>
+          <w:color w:val="000000"/>
+          <w:sz w:val="19"/>
+          <w:szCs w:val="19"/>
+          <w:lang w:val="en-US"/>
+        </w:rPr>
+        <w:t xml:space="preserve"> epoch </w:t>
+      </w:r>
+      <w:r>
+        <w:rPr>
+          <w:rFonts w:ascii="Consolas" w:hAnsi="Consolas" w:cs="Consolas"/>
+          <w:color w:val="008080"/>
+          <w:sz w:val="19"/>
+          <w:szCs w:val="19"/>
+          <w:lang w:val="en-US"/>
+        </w:rPr>
+        <w:t>&lt;&lt;</w:t>
+      </w:r>
+      <w:r>
+        <w:rPr>
+          <w:rFonts w:ascii="Consolas" w:hAnsi="Consolas" w:cs="Consolas"/>
+          <w:color w:val="000000"/>
+          <w:sz w:val="19"/>
+          <w:szCs w:val="19"/>
+          <w:lang w:val="en-US"/>
+        </w:rPr>
+        <w:t xml:space="preserve"> </w:t>
+      </w:r>
+      <w:r>
+        <w:rPr>
+          <w:rFonts w:ascii="Consolas" w:hAnsi="Consolas" w:cs="Consolas"/>
+          <w:color w:val="A31515"/>
+          <w:sz w:val="19"/>
+          <w:szCs w:val="19"/>
+          <w:lang w:val="en-US"/>
+        </w:rPr>
+        <w:t>"\n"</w:t>
+      </w:r>
+      <w:r>
+        <w:rPr>
+          <w:rFonts w:ascii="Consolas" w:hAnsi="Consolas" w:cs="Consolas"/>
+          <w:color w:val="000000"/>
+          <w:sz w:val="19"/>
+          <w:szCs w:val="19"/>
+          <w:lang w:val="en-US"/>
+        </w:rPr>
+        <w:t>;</w:t>
+      </w:r>
+    </w:p>
+    <w:p>
+      <w:pPr>
+        <w:autoSpaceDE w:val="0"/>
+        <w:autoSpaceDN w:val="0"/>
+        <w:adjustRightInd w:val="0"/>
+        <w:spacing w:after="0" w:line="240" w:lineRule="auto"/>
+        <w:rPr>
+          <w:rFonts w:ascii="Consolas" w:hAnsi="Consolas" w:cs="Consolas"/>
+          <w:color w:val="000000"/>
+          <w:sz w:val="19"/>
+          <w:szCs w:val="19"/>
+          <w:lang w:val="en-US"/>
+        </w:rPr>
+      </w:pPr>
+      <w:r>
+        <w:rPr>
+          <w:rFonts w:ascii="Consolas" w:hAnsi="Consolas" w:cs="Consolas"/>
+          <w:color w:val="000000"/>
+          <w:sz w:val="19"/>
+          <w:szCs w:val="19"/>
+          <w:lang w:val="en-US"/>
+        </w:rPr>
+        <w:tab/>
+      </w:r>
       <w:r>
         <w:rPr>
           <w:rFonts w:ascii="Consolas" w:hAnsi="Consolas" w:cs="Consolas"/>
@@ -9389,17 +9675,7 @@
           <w:szCs w:val="19"/>
           <w:lang w:val="en-US"/>
         </w:rPr>
-        <w:t>Result</w:t>
-      </w:r>
-      <w:r>
-        <w:rPr>
-          <w:rFonts w:ascii="Consolas" w:hAnsi="Consolas" w:cs="Consolas"/>
-          <w:color w:val="000000"/>
-          <w:sz w:val="19"/>
-          <w:szCs w:val="19"/>
-          <w:lang w:val="en-US"/>
-        </w:rPr>
-        <w:t>at</w:t>
+        <w:t>Resultat</w:t>
       </w:r>
       <w:proofErr w:type="spellEnd"/>
       <w:r>
@@ -9443,17 +9719,7 @@
           <w:szCs w:val="19"/>
           <w:lang w:val="en-US"/>
         </w:rPr>
-        <w:t>Etalon</w:t>
-      </w:r>
-      <w:r>
-        <w:rPr>
-          <w:rFonts w:ascii="Consolas" w:hAnsi="Consolas" w:cs="Consolas"/>
-          <w:color w:val="000000"/>
-          <w:sz w:val="19"/>
-          <w:szCs w:val="19"/>
-          <w:lang w:val="en-US"/>
-        </w:rPr>
-        <w:t>n</w:t>
+        <w:t>Etalonn</w:t>
       </w:r>
       <w:proofErr w:type="spellEnd"/>
       <w:r>
@@ -9710,17 +9976,7 @@
           <w:szCs w:val="19"/>
           <w:lang w:val="en-US"/>
         </w:rPr>
-        <w:t>Etalon</w:t>
-      </w:r>
-      <w:r>
-        <w:rPr>
-          <w:rFonts w:ascii="Consolas" w:hAnsi="Consolas" w:cs="Consolas"/>
-          <w:color w:val="000000"/>
-          <w:sz w:val="19"/>
-          <w:szCs w:val="19"/>
-          <w:lang w:val="en-US"/>
-        </w:rPr>
-        <w:t>n</w:t>
+        <w:t>Etalonn</w:t>
       </w:r>
       <w:proofErr w:type="spellEnd"/>
       <w:r>
@@ -9846,17 +10102,7 @@
           <w:szCs w:val="19"/>
           <w:lang w:val="en-US"/>
         </w:rPr>
-        <w:t>Result</w:t>
-      </w:r>
-      <w:r>
-        <w:rPr>
-          <w:rFonts w:ascii="Consolas" w:hAnsi="Consolas" w:cs="Consolas"/>
-          <w:color w:val="000000"/>
-          <w:sz w:val="19"/>
-          <w:szCs w:val="19"/>
-          <w:lang w:val="en-US"/>
-        </w:rPr>
-        <w:t>at</w:t>
+        <w:t>Resultat</w:t>
       </w:r>
       <w:proofErr w:type="spellEnd"/>
       <w:r>
@@ -9960,17 +10206,7 @@
           <w:szCs w:val="19"/>
           <w:lang w:val="en-US"/>
         </w:rPr>
-        <w:t>Result</w:t>
-      </w:r>
-      <w:r>
-        <w:rPr>
-          <w:rFonts w:ascii="Consolas" w:hAnsi="Consolas" w:cs="Consolas"/>
-          <w:color w:val="000000"/>
-          <w:sz w:val="19"/>
-          <w:szCs w:val="19"/>
-          <w:lang w:val="en-US"/>
-        </w:rPr>
-        <w:t>at</w:t>
+        <w:t>Resultat</w:t>
       </w:r>
       <w:proofErr w:type="spellEnd"/>
       <w:r>
@@ -9992,17 +10228,7 @@
           <w:szCs w:val="19"/>
           <w:lang w:val="en-US"/>
         </w:rPr>
-        <w:t>Etalon</w:t>
-      </w:r>
-      <w:r>
-        <w:rPr>
-          <w:rFonts w:ascii="Consolas" w:hAnsi="Consolas" w:cs="Consolas"/>
-          <w:color w:val="000000"/>
-          <w:sz w:val="19"/>
-          <w:szCs w:val="19"/>
-          <w:lang w:val="en-US"/>
-        </w:rPr>
-        <w:t>n</w:t>
+        <w:t>Etalonn</w:t>
       </w:r>
       <w:proofErr w:type="spellEnd"/>
       <w:r>
@@ -10208,7 +10434,10 @@
     </w:p>
     <w:p>
       <w:pPr>
-        <w:ind w:left="-851"/>
+        <w:autoSpaceDE w:val="0"/>
+        <w:autoSpaceDN w:val="0"/>
+        <w:adjustRightInd w:val="0"/>
+        <w:spacing w:after="0" w:line="240" w:lineRule="auto"/>
         <w:rPr>
           <w:rFonts w:ascii="Consolas" w:hAnsi="Consolas" w:cs="Consolas"/>
           <w:color w:val="000000"/>
@@ -10225,90 +10454,6 @@
         </w:rPr>
         <w:t>}</w:t>
       </w:r>
-    </w:p>
-    <w:p>
-      <w:pPr>
-        <w:autoSpaceDE w:val="0"/>
-        <w:autoSpaceDN w:val="0"/>
-        <w:adjustRightInd w:val="0"/>
-        <w:spacing w:after="0" w:line="240" w:lineRule="auto"/>
-        <w:rPr>
-          <w:rFonts w:ascii="Consolas" w:hAnsi="Consolas" w:cs="Consolas"/>
-          <w:color w:val="000000"/>
-          <w:sz w:val="19"/>
-          <w:szCs w:val="19"/>
-        </w:rPr>
-      </w:pPr>
-    </w:p>
-    <w:p>
-      <w:pPr>
-        <w:autoSpaceDE w:val="0"/>
-        <w:autoSpaceDN w:val="0"/>
-        <w:adjustRightInd w:val="0"/>
-        <w:spacing w:after="0" w:line="240" w:lineRule="auto"/>
-        <w:rPr>
-          <w:rFonts w:ascii="Consolas" w:hAnsi="Consolas" w:cs="Consolas"/>
-          <w:color w:val="000000"/>
-          <w:sz w:val="19"/>
-          <w:szCs w:val="19"/>
-        </w:rPr>
-      </w:pPr>
-    </w:p>
-    <w:p>
-      <w:pPr>
-        <w:autoSpaceDE w:val="0"/>
-        <w:autoSpaceDN w:val="0"/>
-        <w:adjustRightInd w:val="0"/>
-        <w:spacing w:after="0" w:line="240" w:lineRule="auto"/>
-        <w:rPr>
-          <w:rFonts w:ascii="Consolas" w:hAnsi="Consolas" w:cs="Consolas"/>
-          <w:color w:val="000000"/>
-          <w:sz w:val="19"/>
-          <w:szCs w:val="19"/>
-        </w:rPr>
-      </w:pPr>
-    </w:p>
-    <w:p>
-      <w:pPr>
-        <w:autoSpaceDE w:val="0"/>
-        <w:autoSpaceDN w:val="0"/>
-        <w:adjustRightInd w:val="0"/>
-        <w:spacing w:after="0" w:line="240" w:lineRule="auto"/>
-        <w:rPr>
-          <w:rFonts w:ascii="Consolas" w:hAnsi="Consolas" w:cs="Consolas"/>
-          <w:color w:val="000000"/>
-          <w:sz w:val="19"/>
-          <w:szCs w:val="19"/>
-        </w:rPr>
-      </w:pPr>
-    </w:p>
-    <w:p>
-      <w:pPr>
-        <w:autoSpaceDE w:val="0"/>
-        <w:autoSpaceDN w:val="0"/>
-        <w:adjustRightInd w:val="0"/>
-        <w:spacing w:after="0" w:line="240" w:lineRule="auto"/>
-        <w:rPr>
-          <w:rFonts w:ascii="Consolas" w:hAnsi="Consolas" w:cs="Consolas"/>
-          <w:color w:val="000000"/>
-          <w:sz w:val="19"/>
-          <w:szCs w:val="19"/>
-        </w:rPr>
-      </w:pPr>
-    </w:p>
-    <w:p>
-      <w:pPr>
-        <w:autoSpaceDE w:val="0"/>
-        <w:autoSpaceDN w:val="0"/>
-        <w:adjustRightInd w:val="0"/>
-        <w:spacing w:after="0" w:line="240" w:lineRule="auto"/>
-        <w:rPr>
-          <w:rFonts w:ascii="Consolas" w:hAnsi="Consolas" w:cs="Consolas"/>
-          <w:color w:val="000000"/>
-          <w:sz w:val="19"/>
-          <w:szCs w:val="19"/>
-        </w:rPr>
-      </w:pPr>
     </w:p>
     <w:p>
       <w:pPr>
@@ -10621,6 +10766,7 @@
           <w:sz w:val="28"/>
           <w:szCs w:val="28"/>
         </w:rPr>
+        <w:lastRenderedPageBreak/>
         <w:t>Результат выполнения работы</w:t>
       </w:r>
       <w:r>
@@ -10647,14 +10793,16 @@
         <w:rPr>
           <w:rFonts w:ascii="Times New Roman" w:hAnsi="Times New Roman" w:cs="Times New Roman"/>
           <w:b/>
+          <w:noProof/>
           <w:sz w:val="24"/>
           <w:szCs w:val="26"/>
+          <w:lang w:eastAsia="ru-RU"/>
         </w:rPr>
         <w:drawing>
-          <wp:inline distT="0" distB="0" distL="0" distR="0" wp14:anchorId="35125B8E" wp14:editId="226F54E3">
-            <wp:extent cx="5799323" cy="7453006"/>
-            <wp:effectExtent l="0" t="0" r="0" b="0"/>
-            <wp:docPr id="2" name="Рисунок 2"/>
+          <wp:inline distT="0" distB="0" distL="0" distR="0" wp14:anchorId="54E5115F" wp14:editId="43467910">
+            <wp:extent cx="5310363" cy="4792980"/>
+            <wp:effectExtent l="0" t="0" r="5080" b="7620"/>
+            <wp:docPr id="4" name="Рисунок 4"/>
             <wp:cNvGraphicFramePr>
               <a:graphicFrameLocks xmlns:a="http://schemas.openxmlformats.org/drawingml/2006/main" noChangeAspect="1"/>
             </wp:cNvGraphicFramePr>
@@ -10674,7 +10822,7 @@
                   <pic:spPr>
                     <a:xfrm>
                       <a:off x="0" y="0"/>
-                      <a:ext cx="5799323" cy="7453006"/>
+                      <a:ext cx="5314893" cy="4797069"/>
                     </a:xfrm>
                     <a:prstGeom prst="rect">
                       <a:avLst/>
@@ -10706,6 +10854,137 @@
           <w:sz w:val="28"/>
         </w:rPr>
       </w:pPr>
+    </w:p>
+    <w:p>
+      <w:pPr>
+        <w:ind w:left="-851"/>
+        <w:rPr>
+          <w:rFonts w:ascii="Times New Roman" w:hAnsi="Times New Roman" w:cs="Times New Roman"/>
+          <w:sz w:val="28"/>
+        </w:rPr>
+      </w:pPr>
+      <w:r>
+        <w:rPr>
+          <w:rFonts w:ascii="Times New Roman" w:hAnsi="Times New Roman" w:cs="Times New Roman"/>
+          <w:noProof/>
+          <w:sz w:val="28"/>
+          <w:lang w:eastAsia="ru-RU"/>
+        </w:rPr>
+        <w:lastRenderedPageBreak/>
+        <w:drawing>
+          <wp:inline distT="0" distB="0" distL="0" distR="0" wp14:anchorId="7B91A5F4" wp14:editId="172AE3AD">
+            <wp:extent cx="5267960" cy="6420538"/>
+            <wp:effectExtent l="0" t="0" r="8890" b="0"/>
+            <wp:docPr id="5" name="Рисунок 5"/>
+            <wp:cNvGraphicFramePr>
+              <a:graphicFrameLocks xmlns:a="http://schemas.openxmlformats.org/drawingml/2006/main" noChangeAspect="1"/>
+            </wp:cNvGraphicFramePr>
+            <a:graphic xmlns:a="http://schemas.openxmlformats.org/drawingml/2006/main">
+              <a:graphicData uri="http://schemas.openxmlformats.org/drawingml/2006/picture">
+                <pic:pic xmlns:pic="http://schemas.openxmlformats.org/drawingml/2006/picture">
+                  <pic:nvPicPr>
+                    <pic:cNvPr id="1" name=""/>
+                    <pic:cNvPicPr/>
+                  </pic:nvPicPr>
+                  <pic:blipFill>
+                    <a:blip r:embed="rId6"/>
+                    <a:stretch>
+                      <a:fillRect/>
+                    </a:stretch>
+                  </pic:blipFill>
+                  <pic:spPr>
+                    <a:xfrm>
+                      <a:off x="0" y="0"/>
+                      <a:ext cx="5276502" cy="6430949"/>
+                    </a:xfrm>
+                    <a:prstGeom prst="rect">
+                      <a:avLst/>
+                    </a:prstGeom>
+                  </pic:spPr>
+                </pic:pic>
+              </a:graphicData>
+            </a:graphic>
+          </wp:inline>
+        </w:drawing>
+      </w:r>
+    </w:p>
+    <w:p>
+      <w:pPr>
+        <w:rPr>
+          <w:rFonts w:ascii="Times New Roman" w:hAnsi="Times New Roman" w:cs="Times New Roman"/>
+          <w:sz w:val="28"/>
+        </w:rPr>
+      </w:pPr>
+    </w:p>
+    <w:p>
+      <w:pPr>
+        <w:rPr>
+          <w:rFonts w:ascii="Times New Roman" w:hAnsi="Times New Roman" w:cs="Times New Roman"/>
+          <w:sz w:val="28"/>
+        </w:rPr>
+      </w:pPr>
+      <w:r>
+        <w:rPr>
+          <w:rFonts w:ascii="Times New Roman" w:hAnsi="Times New Roman" w:cs="Times New Roman"/>
+          <w:noProof/>
+          <w:sz w:val="28"/>
+          <w:lang w:eastAsia="ru-RU"/>
+        </w:rPr>
+        <w:lastRenderedPageBreak/>
+        <w:drawing>
+          <wp:inline distT="0" distB="0" distL="0" distR="0" wp14:anchorId="02172594" wp14:editId="4D095F21">
+            <wp:extent cx="5639289" cy="3223539"/>
+            <wp:effectExtent l="0" t="0" r="0" b="0"/>
+            <wp:docPr id="6" name="Рисунок 6"/>
+            <wp:cNvGraphicFramePr>
+              <a:graphicFrameLocks xmlns:a="http://schemas.openxmlformats.org/drawingml/2006/main" noChangeAspect="1"/>
+            </wp:cNvGraphicFramePr>
+            <a:graphic xmlns:a="http://schemas.openxmlformats.org/drawingml/2006/main">
+              <a:graphicData uri="http://schemas.openxmlformats.org/drawingml/2006/picture">
+                <pic:pic xmlns:pic="http://schemas.openxmlformats.org/drawingml/2006/picture">
+                  <pic:nvPicPr>
+                    <pic:cNvPr id="1" name=""/>
+                    <pic:cNvPicPr/>
+                  </pic:nvPicPr>
+                  <pic:blipFill>
+                    <a:blip r:embed="rId7"/>
+                    <a:stretch>
+                      <a:fillRect/>
+                    </a:stretch>
+                  </pic:blipFill>
+                  <pic:spPr>
+                    <a:xfrm>
+                      <a:off x="0" y="0"/>
+                      <a:ext cx="5639289" cy="3223539"/>
+                    </a:xfrm>
+                    <a:prstGeom prst="rect">
+                      <a:avLst/>
+                    </a:prstGeom>
+                  </pic:spPr>
+                </pic:pic>
+              </a:graphicData>
+            </a:graphic>
+          </wp:inline>
+        </w:drawing>
+      </w:r>
+    </w:p>
+    <w:p>
+      <w:pPr>
+        <w:tabs>
+          <w:tab w:val="left" w:pos="1224"/>
+        </w:tabs>
+        <w:rPr>
+          <w:rFonts w:ascii="Times New Roman" w:hAnsi="Times New Roman" w:cs="Times New Roman"/>
+          <w:sz w:val="28"/>
+        </w:rPr>
+      </w:pPr>
+      <w:r>
+        <w:rPr>
+          <w:rFonts w:ascii="Times New Roman" w:hAnsi="Times New Roman" w:cs="Times New Roman"/>
+          <w:sz w:val="28"/>
+        </w:rPr>
+        <w:tab/>
+      </w:r>
     </w:p>
     <w:sectPr>
       <w:pgSz w:w="11906" w:h="16838"/>

</xml_diff>